<commit_message>
added link about merge messages
</commit_message>
<xml_diff>
--- a/Git_Process.docx
+++ b/Git_Process.docx
@@ -159,6 +159,53 @@
           <w:color w:val="FF0000"/>
         </w:rPr>
       </w:pPr>
+    </w:p>
+    <w:p>
+      <w:pPr>
+        <w:rPr>
+          <w:color w:val="000000" w:themeColor="text1"/>
+        </w:rPr>
+      </w:pPr>
+      <w:r>
+        <w:rPr>
+          <w:color w:val="000000" w:themeColor="text1"/>
+        </w:rPr>
+        <w:t xml:space="preserve">If you get a request for a merge </w:t>
+      </w:r>
+      <w:proofErr w:type="gramStart"/>
+      <w:r>
+        <w:rPr>
+          <w:color w:val="000000" w:themeColor="text1"/>
+        </w:rPr>
+        <w:t>error</w:t>
+      </w:r>
+      <w:proofErr w:type="gramEnd"/>
+      <w:r>
+        <w:rPr>
+          <w:color w:val="000000" w:themeColor="text1"/>
+        </w:rPr>
+        <w:t xml:space="preserve"> follow this link </w:t>
+      </w:r>
+    </w:p>
+    <w:p>
+      <w:pPr>
+        <w:rPr>
+          <w:color w:val="000000" w:themeColor="text1"/>
+        </w:rPr>
+      </w:pPr>
+    </w:p>
+    <w:p>
+      <w:pPr>
+        <w:rPr>
+          <w:color w:val="000000" w:themeColor="text1"/>
+        </w:rPr>
+      </w:pPr>
+      <w:r>
+        <w:rPr>
+          <w:color w:val="000000" w:themeColor="text1"/>
+        </w:rPr>
+        <w:t>https://stackoverflow.com/questions/19085807/please-enter-a-commit-message-to-explain-why-this-merge-is-necessary-especially</w:t>
+      </w:r>
       <w:bookmarkStart w:id="0" w:name="_GoBack"/>
       <w:bookmarkEnd w:id="0"/>
     </w:p>

</xml_diff>